<commit_message>
Finished the mvp for the Hpme page
</commit_message>
<xml_diff>
--- a/Documents/Update 3.docx
+++ b/Documents/Update 3.docx
@@ -2180,6 +2180,30 @@
           <w:rtl w:val="0"/>
         </w:rPr>
         <w:t xml:space="preserve">Body</w:t>
+      </w:r>
+    </w:p>
+    <w:p>
+      <w:pPr>
+        <w:numPr>
+          <w:ilvl w:val="1"/>
+          <w:numId w:val="1"/>
+        </w:numPr>
+        <w:ind w:left="1440" w:hanging="360"/>
+        <w:rPr>
+          <w:rFonts w:ascii="Times New Roman" w:cs="Times New Roman" w:eastAsia="Times New Roman" w:hAnsi="Times New Roman"/>
+          <w:sz w:val="24"/>
+          <w:szCs w:val="24"/>
+          <w:u w:val="none"/>
+        </w:rPr>
+      </w:pPr>
+      <w:r>
+        <w:rPr>
+          <w:rFonts w:ascii="Times New Roman" w:cs="Times New Roman" w:eastAsia="Times New Roman" w:hAnsi="Times New Roman"/>
+          <w:sz w:val="24"/>
+          <w:szCs w:val="24"/>
+          <w:rtl w:val="0"/>
+        </w:rPr>
+        <w:t xml:space="preserve">Header above the navigation bar</w:t>
       </w:r>
     </w:p>
     <w:p>

</xml_diff>